<commit_message>
Mobil | İş Paketi: Hafta 2
- Ana ekran tasarımları ve placeholder sayfaların hazırlanması.
</commit_message>
<xml_diff>
--- a/docs/Ygg_Proje_Dokumantasyonu.docx
+++ b/docs/Ygg_Proje_Dokumantasyonu.docx
@@ -92,7 +92,23 @@
       </w:r>
       <w:proofErr w:type="spellEnd"/>
       <w:r>
-        <w:t xml:space="preserve"> Destekli Odak Çalma Listeleri: Kullanıcının geçmiş verilerine göre akıllı öneriler sunar.</w:t>
+        <w:t xml:space="preserve"> </w:t>
+      </w:r>
+      <w:proofErr w:type="spellStart"/>
+      <w:r>
+        <w:t>Destekli</w:t>
+      </w:r>
+      <w:proofErr w:type="spellEnd"/>
+      <w:r>
+        <w:t xml:space="preserve"> Odak </w:t>
+      </w:r>
+      <w:proofErr w:type="spellStart"/>
+      <w:r>
+        <w:t>Çalma</w:t>
+      </w:r>
+      <w:proofErr w:type="spellEnd"/>
+      <w:r>
+        <w:t xml:space="preserve"> Listeleri: Kullanıcının geçmiş verilerine göre akıllı öneriler sunar.</w:t>
       </w:r>
       <w:r>
         <w:br/>
@@ -104,7 +120,31 @@
       </w:r>
       <w:r>
         <w:br/>
-        <w:t xml:space="preserve">- Topluluk ve Paylaşım: Kullanıcılar, oluşturdukları temaları paylaşabilir, beğenebilir </w:t>
+        <w:t xml:space="preserve">- Topluluk ve Paylaşım: Kullanıcılar, oluşturdukları </w:t>
+      </w:r>
+      <w:proofErr w:type="spellStart"/>
+      <w:r>
+        <w:t>temaları</w:t>
+      </w:r>
+      <w:proofErr w:type="spellEnd"/>
+      <w:r>
+        <w:t xml:space="preserve"> </w:t>
+      </w:r>
+      <w:proofErr w:type="spellStart"/>
+      <w:r>
+        <w:t>paylaşabilir</w:t>
+      </w:r>
+      <w:proofErr w:type="spellEnd"/>
+      <w:r>
+        <w:t xml:space="preserve">, </w:t>
+      </w:r>
+      <w:proofErr w:type="spellStart"/>
+      <w:r>
+        <w:t>beğenebilir</w:t>
+      </w:r>
+      <w:proofErr w:type="spellEnd"/>
+      <w:r>
+        <w:t xml:space="preserve"> </w:t>
       </w:r>
       <w:proofErr w:type="spellStart"/>
       <w:r>
@@ -255,7 +295,31 @@
       </w:r>
       <w:r>
         <w:br/>
-        <w:t xml:space="preserve">  * Seçilme Nedeni: Hızlı geliştirme, zengin </w:t>
+        <w:t xml:space="preserve">  * Seçilme Nedeni: </w:t>
+      </w:r>
+      <w:proofErr w:type="spellStart"/>
+      <w:r>
+        <w:t>Hızlı</w:t>
+      </w:r>
+      <w:proofErr w:type="spellEnd"/>
+      <w:r>
+        <w:t xml:space="preserve"> </w:t>
+      </w:r>
+      <w:proofErr w:type="spellStart"/>
+      <w:r>
+        <w:t>geliştirme</w:t>
+      </w:r>
+      <w:proofErr w:type="spellEnd"/>
+      <w:r>
+        <w:t xml:space="preserve">, </w:t>
+      </w:r>
+      <w:proofErr w:type="spellStart"/>
+      <w:r>
+        <w:t>zengin</w:t>
+      </w:r>
+      <w:proofErr w:type="spellEnd"/>
+      <w:r>
+        <w:t xml:space="preserve"> </w:t>
       </w:r>
       <w:proofErr w:type="spellStart"/>
       <w:r>
@@ -407,11 +471,54 @@
       </w:r>
       <w:r>
         <w:br/>
-        <w:t>- Web: Next.js projesinin kurulması, temel yapılandırma.</w:t>
-      </w:r>
-      <w:r>
-        <w:br/>
-        <w:t>- Mobil: Flutter projesinin başlatılması, “Hello World” testlerinin yapılması.</w:t>
+        <w:t xml:space="preserve">- Web: </w:t>
+      </w:r>
+      <w:r>
+        <w:t xml:space="preserve">Python-Flask </w:t>
+      </w:r>
+      <w:proofErr w:type="spellStart"/>
+      <w:r>
+        <w:t>ortamının</w:t>
+      </w:r>
+      <w:proofErr w:type="spellEnd"/>
+      <w:r>
+        <w:t xml:space="preserve"> </w:t>
+      </w:r>
+      <w:proofErr w:type="spellStart"/>
+      <w:r>
+        <w:t>kurulması</w:t>
+      </w:r>
+      <w:proofErr w:type="spellEnd"/>
+      <w:r>
+        <w:t>.</w:t>
+      </w:r>
+      <w:r>
+        <w:br/>
+        <w:t xml:space="preserve">- Mobil: Flutter </w:t>
+      </w:r>
+      <w:proofErr w:type="spellStart"/>
+      <w:r>
+        <w:t>projesinin</w:t>
+      </w:r>
+      <w:proofErr w:type="spellEnd"/>
+      <w:r>
+        <w:t xml:space="preserve"> </w:t>
+      </w:r>
+      <w:proofErr w:type="spellStart"/>
+      <w:r>
+        <w:t>ortamının</w:t>
+      </w:r>
+      <w:proofErr w:type="spellEnd"/>
+      <w:r>
+        <w:t xml:space="preserve"> </w:t>
+      </w:r>
+      <w:proofErr w:type="spellStart"/>
+      <w:r>
+        <w:t>kurulması</w:t>
+      </w:r>
+      <w:proofErr w:type="spellEnd"/>
+      <w:r>
+        <w:t>.</w:t>
       </w:r>
       <w:r>
         <w:br/>
@@ -541,48 +648,330 @@
       </w:r>
       <w:r>
         <w:br/>
-        <w:t>6. Hafta: Apple Music ve YouTube Music Entegrasyonu</w:t>
-      </w:r>
-      <w:r>
-        <w:br/>
-        <w:t>- Web: Apple Music için MusicKit JS ve YouTube Music için Google OAuth entegrasyonunun uygulanması.</w:t>
-      </w:r>
-      <w:r>
-        <w:br/>
-        <w:t>- Mobil: Apple Music ve YouTube Music entegrasyonlarının mobilde uygulanması.</w:t>
-      </w:r>
-      <w:r>
-        <w:br/>
-        <w:t>- Backend: Gerekli API anahtarlarının alınması ve uç noktaların oluşturulması.</w:t>
-      </w:r>
-      <w:r>
-        <w:br/>
-      </w:r>
-      <w:r>
-        <w:br/>
-        <w:t>7. Hafta: Müzik Çalma ve Zamanlayıcı Entegrasyonu</w:t>
-      </w:r>
-      <w:r>
-        <w:br/>
-        <w:t>- Web: Spotify (öncelikli) entegrasyonu ile seans başladığında otomatik müzik oynatma; mola anında müziğin duraklatılması.</w:t>
-      </w:r>
-      <w:r>
-        <w:br/>
-        <w:t>- Mobil: Mobil uygulamada benzer müzik kontrolünün sağlanması.</w:t>
-      </w:r>
-      <w:r>
-        <w:br/>
-        <w:t>- Backend: Müzik kontrolü için ortak uç noktaların oluşturulması, token yenileme ve hata yönetimi mekanizmalarının entegre edilmesi.</w:t>
-      </w:r>
-      <w:r>
-        <w:br/>
+        <w:t xml:space="preserve">6. </w:t>
+      </w:r>
+      <w:proofErr w:type="spellStart"/>
+      <w:r>
+        <w:t>Hafta</w:t>
+      </w:r>
+      <w:proofErr w:type="spellEnd"/>
+      <w:r>
+        <w:t xml:space="preserve">: Apple Music </w:t>
+      </w:r>
+      <w:proofErr w:type="spellStart"/>
+      <w:r>
+        <w:t>Entegrasyonu</w:t>
+      </w:r>
+      <w:proofErr w:type="spellEnd"/>
+      <w:r>
+        <w:br/>
+        <w:t xml:space="preserve">- Web: Apple Music </w:t>
+      </w:r>
+      <w:proofErr w:type="spellStart"/>
+      <w:r>
+        <w:t>için</w:t>
+      </w:r>
+      <w:proofErr w:type="spellEnd"/>
+      <w:r>
+        <w:t xml:space="preserve"> </w:t>
+      </w:r>
+      <w:proofErr w:type="spellStart"/>
+      <w:r>
+        <w:t>MusicKit</w:t>
+      </w:r>
+      <w:proofErr w:type="spellEnd"/>
+      <w:r>
+        <w:t xml:space="preserve"> JS </w:t>
+      </w:r>
+      <w:proofErr w:type="spellStart"/>
+      <w:r>
+        <w:t>entegrasyonunun</w:t>
+      </w:r>
+      <w:proofErr w:type="spellEnd"/>
+      <w:r>
+        <w:t xml:space="preserve"> </w:t>
+      </w:r>
+      <w:proofErr w:type="spellStart"/>
+      <w:r>
+        <w:t>uygulanması</w:t>
+      </w:r>
+      <w:proofErr w:type="spellEnd"/>
+      <w:r>
+        <w:t>.</w:t>
+      </w:r>
+      <w:r>
+        <w:br/>
+        <w:t xml:space="preserve">- Mobil: Apple Music </w:t>
+      </w:r>
+      <w:proofErr w:type="spellStart"/>
+      <w:r>
+        <w:t>entegrasyonlarının</w:t>
+      </w:r>
+      <w:proofErr w:type="spellEnd"/>
+      <w:r>
+        <w:t xml:space="preserve"> </w:t>
+      </w:r>
+      <w:proofErr w:type="spellStart"/>
+      <w:r>
+        <w:t>mobilde</w:t>
+      </w:r>
+      <w:proofErr w:type="spellEnd"/>
+      <w:r>
+        <w:t xml:space="preserve"> </w:t>
+      </w:r>
+      <w:proofErr w:type="spellStart"/>
+      <w:r>
+        <w:t>uygulanması</w:t>
+      </w:r>
+      <w:proofErr w:type="spellEnd"/>
+      <w:r>
+        <w:t>.</w:t>
+      </w:r>
+      <w:r>
+        <w:br/>
+        <w:t xml:space="preserve">- Backend: Gerekli API anahtarlarının alınması </w:t>
+      </w:r>
+      <w:proofErr w:type="spellStart"/>
+      <w:r>
+        <w:t>ve</w:t>
+      </w:r>
+      <w:proofErr w:type="spellEnd"/>
+      <w:r>
+        <w:t xml:space="preserve"> </w:t>
+      </w:r>
+      <w:proofErr w:type="spellStart"/>
+      <w:r>
+        <w:t>uç</w:t>
+      </w:r>
+      <w:proofErr w:type="spellEnd"/>
+      <w:r>
+        <w:t xml:space="preserve"> </w:t>
+      </w:r>
+      <w:proofErr w:type="spellStart"/>
+      <w:r>
+        <w:t>noktaların</w:t>
+      </w:r>
+      <w:proofErr w:type="spellEnd"/>
+      <w:r>
+        <w:t xml:space="preserve"> </w:t>
+      </w:r>
+      <w:proofErr w:type="spellStart"/>
+      <w:r>
+        <w:t>oluşturulması</w:t>
+      </w:r>
+      <w:proofErr w:type="spellEnd"/>
+      <w:r>
+        <w:t>.</w:t>
       </w:r>
     </w:p>
     <w:p>
       <w:r>
+        <w:t>7</w:t>
+      </w:r>
+      <w:r>
+        <w:t xml:space="preserve">. </w:t>
+      </w:r>
+      <w:proofErr w:type="spellStart"/>
+      <w:r>
+        <w:t>Hafta</w:t>
+      </w:r>
+      <w:proofErr w:type="spellEnd"/>
+      <w:r>
+        <w:t xml:space="preserve">: </w:t>
+      </w:r>
+      <w:proofErr w:type="spellStart"/>
+      <w:r>
+        <w:t>Youtube</w:t>
+      </w:r>
+      <w:proofErr w:type="spellEnd"/>
+      <w:r>
+        <w:t xml:space="preserve"> Music </w:t>
+      </w:r>
+      <w:proofErr w:type="spellStart"/>
+      <w:r>
+        <w:t>Entegrasyonu</w:t>
+      </w:r>
+      <w:proofErr w:type="spellEnd"/>
+      <w:r>
+        <w:br/>
+        <w:t xml:space="preserve">- Web: </w:t>
+      </w:r>
+      <w:proofErr w:type="spellStart"/>
+      <w:r>
+        <w:t>Youtube</w:t>
+      </w:r>
+      <w:proofErr w:type="spellEnd"/>
+      <w:r>
+        <w:t xml:space="preserve"> </w:t>
+      </w:r>
+      <w:r>
+        <w:t xml:space="preserve">Music </w:t>
+      </w:r>
+      <w:proofErr w:type="spellStart"/>
+      <w:r>
+        <w:t>için</w:t>
+      </w:r>
+      <w:proofErr w:type="spellEnd"/>
+      <w:r>
+        <w:t xml:space="preserve"> </w:t>
+      </w:r>
+      <w:r>
+        <w:t>Google OAuth</w:t>
+      </w:r>
+      <w:r>
+        <w:t xml:space="preserve"> </w:t>
+      </w:r>
+      <w:proofErr w:type="spellStart"/>
+      <w:r>
+        <w:t>entegrasyonunun</w:t>
+      </w:r>
+      <w:proofErr w:type="spellEnd"/>
+      <w:r>
+        <w:t xml:space="preserve"> </w:t>
+      </w:r>
+      <w:proofErr w:type="spellStart"/>
+      <w:r>
+        <w:t>uygulanması</w:t>
+      </w:r>
+      <w:proofErr w:type="spellEnd"/>
+      <w:r>
+        <w:t>.</w:t>
+      </w:r>
+      <w:r>
+        <w:br/>
+        <w:t xml:space="preserve">- Mobil: </w:t>
+      </w:r>
+      <w:proofErr w:type="spellStart"/>
+      <w:r>
+        <w:t>Youtube</w:t>
+      </w:r>
+      <w:proofErr w:type="spellEnd"/>
+      <w:r>
+        <w:t xml:space="preserve"> Music </w:t>
+      </w:r>
+      <w:proofErr w:type="spellStart"/>
+      <w:r>
+        <w:t>entegrasyonlarının</w:t>
+      </w:r>
+      <w:proofErr w:type="spellEnd"/>
+      <w:r>
+        <w:t xml:space="preserve"> </w:t>
+      </w:r>
+      <w:proofErr w:type="spellStart"/>
+      <w:r>
+        <w:t>mobilde</w:t>
+      </w:r>
+      <w:proofErr w:type="spellEnd"/>
+      <w:r>
+        <w:t xml:space="preserve"> </w:t>
+      </w:r>
+      <w:proofErr w:type="spellStart"/>
+      <w:r>
+        <w:t>uygulanması</w:t>
+      </w:r>
+      <w:proofErr w:type="spellEnd"/>
+      <w:r>
+        <w:t>.</w:t>
+      </w:r>
+      <w:r>
+        <w:br/>
+        <w:t xml:space="preserve">- Backend: </w:t>
+      </w:r>
+      <w:proofErr w:type="spellStart"/>
+      <w:r>
+        <w:t>Gerekli</w:t>
+      </w:r>
+      <w:proofErr w:type="spellEnd"/>
+      <w:r>
+        <w:t xml:space="preserve"> API </w:t>
+      </w:r>
+      <w:proofErr w:type="spellStart"/>
+      <w:r>
+        <w:t>anahtarlarının</w:t>
+      </w:r>
+      <w:proofErr w:type="spellEnd"/>
+      <w:r>
+        <w:t xml:space="preserve"> </w:t>
+      </w:r>
+      <w:proofErr w:type="spellStart"/>
+      <w:r>
+        <w:t>alınması</w:t>
+      </w:r>
+      <w:proofErr w:type="spellEnd"/>
+      <w:r>
+        <w:t xml:space="preserve"> </w:t>
+      </w:r>
+      <w:proofErr w:type="spellStart"/>
+      <w:r>
+        <w:t>ve</w:t>
+      </w:r>
+      <w:proofErr w:type="spellEnd"/>
+      <w:r>
+        <w:t xml:space="preserve"> </w:t>
+      </w:r>
+      <w:proofErr w:type="spellStart"/>
+      <w:r>
+        <w:t>uç</w:t>
+      </w:r>
+      <w:proofErr w:type="spellEnd"/>
+      <w:r>
+        <w:t xml:space="preserve"> </w:t>
+      </w:r>
+      <w:proofErr w:type="spellStart"/>
+      <w:r>
+        <w:t>noktaların</w:t>
+      </w:r>
+      <w:proofErr w:type="spellEnd"/>
+      <w:r>
+        <w:t xml:space="preserve"> </w:t>
+      </w:r>
+      <w:proofErr w:type="spellStart"/>
+      <w:r>
+        <w:t>oluşturulması</w:t>
+      </w:r>
+      <w:proofErr w:type="spellEnd"/>
+      <w:r>
+        <w:t>.</w:t>
+      </w:r>
+      <w:r>
+        <w:br/>
+      </w:r>
+      <w:r>
+        <w:br/>
+      </w:r>
+      <w:r>
+        <w:t>8</w:t>
+      </w:r>
+      <w:r>
+        <w:t>. Hafta: Müzik Çalma ve Zamanlayıcı Entegrasyonu</w:t>
+      </w:r>
+      <w:r>
+        <w:br/>
+        <w:t>- Web: Spotify (öncelikli) entegrasyonu ile seans başladığında otomatik müzik oynatma; mola anında müziğin duraklatılması.</w:t>
+      </w:r>
+      <w:r>
+        <w:br/>
+        <w:t>- Mobil: Mobil uygulamada benzer müzik kontrolünün sağlanması.</w:t>
+      </w:r>
+      <w:r>
+        <w:br/>
+        <w:t xml:space="preserve">- Backend: Müzik kontrolü için ortak uç noktaların oluşturulması, token yenileme ve hata </w:t>
+      </w:r>
+      <w:r>
         <w:lastRenderedPageBreak/>
-        <w:br/>
-        <w:t>8. Hafta: Verimlilik Analitiği Uygulaması</w:t>
+        <w:t>yönetimi mekanizmalarının entegre edilmesi.</w:t>
+      </w:r>
+      <w:r>
+        <w:br/>
+      </w:r>
+      <w:r>
+        <w:br/>
+      </w:r>
+      <w:r>
+        <w:t>9</w:t>
+      </w:r>
+      <w:r>
+        <w:t>. Hafta: Verimlilik Analitiği Uygulaması</w:t>
       </w:r>
       <w:r>
         <w:br/>
@@ -601,7 +990,12 @@
       </w:r>
       <w:r>
         <w:br/>
-        <w:t>9. Hafta: Yapay Zeka Destekli Odak Çalma Listeleri</w:t>
+      </w:r>
+      <w:r>
+        <w:t>10</w:t>
+      </w:r>
+      <w:r>
+        <w:t>. Hafta: Yapay Zeka Destekli Odak Çalma Listeleri</w:t>
       </w:r>
       <w:r>
         <w:br/>
@@ -620,7 +1014,13 @@
       </w:r>
       <w:r>
         <w:br/>
-        <w:t>10. Hafta: Kullanıcı Arayüzü Özelleştirmesi ve Tema Düzenleyici</w:t>
+        <w:t>1</w:t>
+      </w:r>
+      <w:r>
+        <w:t>1</w:t>
+      </w:r>
+      <w:r>
+        <w:t>. Hafta: Kullanıcı Arayüzü Özelleştirmesi ve Tema Düzenleyici</w:t>
       </w:r>
       <w:r>
         <w:br/>
@@ -639,7 +1039,13 @@
       </w:r>
       <w:r>
         <w:br/>
-        <w:t>11. Hafta: Topluluk Özellikleri – Tema Paylaşımı ve İşbirliği</w:t>
+        <w:t>1</w:t>
+      </w:r>
+      <w:r>
+        <w:t>2</w:t>
+      </w:r>
+      <w:r>
+        <w:t>. Hafta: Topluluk Özellikleri – Tema Paylaşımı ve İşbirliği</w:t>
       </w:r>
       <w:r>
         <w:br/>
@@ -658,7 +1064,13 @@
       </w:r>
       <w:r>
         <w:br/>
-        <w:t>12. Hafta: Test, Optimizasyon ve Entegrasyon</w:t>
+        <w:t>1</w:t>
+      </w:r>
+      <w:r>
+        <w:t>3</w:t>
+      </w:r>
+      <w:r>
+        <w:t>. Hafta: Test, Optimizasyon ve Entegrasyon</w:t>
       </w:r>
       <w:r>
         <w:br/>
@@ -677,8 +1089,59 @@
       </w:r>
       <w:r>
         <w:br/>
-        <w:t>13. Hafta: Son Rötuşlar ve Hata Düzeltmeleri</w:t>
-      </w:r>
+        <w:t>1</w:t>
+      </w:r>
+      <w:r>
+        <w:t>4</w:t>
+      </w:r>
+      <w:r>
+        <w:t xml:space="preserve">. Hafta: Son Rötuşlar </w:t>
+      </w:r>
+      <w:proofErr w:type="spellStart"/>
+      <w:r>
+        <w:t>ve</w:t>
+      </w:r>
+      <w:proofErr w:type="spellEnd"/>
+      <w:r>
+        <w:t xml:space="preserve"> Hata </w:t>
+      </w:r>
+      <w:proofErr w:type="spellStart"/>
+      <w:r>
+        <w:t>Düzeltmeleri</w:t>
+      </w:r>
+      <w:proofErr w:type="spellEnd"/>
+      <w:r>
+        <w:t xml:space="preserve">, </w:t>
+      </w:r>
+      <w:proofErr w:type="spellStart"/>
+      <w:r>
+        <w:t>Dağıtım</w:t>
+      </w:r>
+      <w:proofErr w:type="spellEnd"/>
+      <w:r>
+        <w:t xml:space="preserve"> </w:t>
+      </w:r>
+      <w:proofErr w:type="spellStart"/>
+      <w:r>
+        <w:t>ve</w:t>
+      </w:r>
+      <w:proofErr w:type="spellEnd"/>
+      <w:r>
+        <w:t xml:space="preserve"> </w:t>
+      </w:r>
+      <w:proofErr w:type="spellStart"/>
+      <w:r>
+        <w:t>Sunum</w:t>
+      </w:r>
+      <w:proofErr w:type="spellEnd"/>
+      <w:r>
+        <w:t xml:space="preserve"> </w:t>
+      </w:r>
+      <w:proofErr w:type="spellStart"/>
+      <w:r>
+        <w:t>Hazırlığı</w:t>
+      </w:r>
+      <w:proofErr w:type="spellEnd"/>
       <w:r>
         <w:br/>
         <w:t>- Web &amp; Mobil: Kullanıcı geri bildirimlerine göre UI/UX iyileştirmeleri, onboarding eklenmesi.</w:t>
@@ -689,14 +1152,31 @@
       </w:r>
       <w:r>
         <w:br/>
-        <w:t>- Backend: API güvenliği, veri doğrulama ve hata yönetiminin son haline getirilmesi.</w:t>
-      </w:r>
-      <w:r>
-        <w:br/>
-      </w:r>
-      <w:r>
-        <w:br/>
-        <w:t>14. Hafta: Dağıtım ve Sunum Hazırlığı</w:t>
+        <w:t xml:space="preserve">- Backend: API güvenliği, veri doğrulama ve hata </w:t>
+      </w:r>
+      <w:proofErr w:type="spellStart"/>
+      <w:r>
+        <w:t>yönetiminin</w:t>
+      </w:r>
+      <w:proofErr w:type="spellEnd"/>
+      <w:r>
+        <w:t xml:space="preserve"> son </w:t>
+      </w:r>
+      <w:proofErr w:type="spellStart"/>
+      <w:r>
+        <w:t>haline</w:t>
+      </w:r>
+      <w:proofErr w:type="spellEnd"/>
+      <w:r>
+        <w:t xml:space="preserve"> </w:t>
+      </w:r>
+      <w:proofErr w:type="spellStart"/>
+      <w:r>
+        <w:t>getirilmesi</w:t>
+      </w:r>
+      <w:proofErr w:type="spellEnd"/>
+      <w:r>
+        <w:t>.</w:t>
       </w:r>
       <w:r>
         <w:br/>
@@ -708,15 +1188,63 @@
       </w:r>
       <w:r>
         <w:br/>
-        <w:t xml:space="preserve">- Dokümantasyon ve Sunum: Kullanım kılavuzu, ekran görüntüleri/demoların hazırlanarak </w:t>
+        <w:t xml:space="preserve">- Dokümantasyon ve Sunum: Kullanım kılavuzu, </w:t>
       </w:r>
       <w:proofErr w:type="spellStart"/>
       <w:r>
+        <w:t>ekran</w:t>
+      </w:r>
+      <w:proofErr w:type="spellEnd"/>
+      <w:r>
+        <w:t xml:space="preserve"> </w:t>
+      </w:r>
+      <w:proofErr w:type="spellStart"/>
+      <w:r>
+        <w:t>görüntüleri</w:t>
+      </w:r>
+      <w:proofErr w:type="spellEnd"/>
+      <w:r>
+        <w:t>/</w:t>
+      </w:r>
+      <w:proofErr w:type="spellStart"/>
+      <w:r>
+        <w:t>demoların</w:t>
+      </w:r>
+      <w:proofErr w:type="spellEnd"/>
+      <w:r>
+        <w:t xml:space="preserve"> </w:t>
+      </w:r>
+      <w:proofErr w:type="spellStart"/>
+      <w:r>
+        <w:t>hazırlanarak</w:t>
+      </w:r>
+      <w:proofErr w:type="spellEnd"/>
+      <w:r>
+        <w:t xml:space="preserve"> </w:t>
+      </w:r>
+      <w:proofErr w:type="spellStart"/>
+      <w:r>
         <w:t>ders</w:t>
       </w:r>
       <w:proofErr w:type="spellEnd"/>
       <w:r>
-        <w:t xml:space="preserve"> sunumunun tamamlanması.</w:t>
+        <w:t xml:space="preserve"> </w:t>
+      </w:r>
+      <w:proofErr w:type="spellStart"/>
+      <w:r>
+        <w:t>sunumunun</w:t>
+      </w:r>
+      <w:proofErr w:type="spellEnd"/>
+      <w:r>
+        <w:t xml:space="preserve"> </w:t>
+      </w:r>
+      <w:proofErr w:type="spellStart"/>
+      <w:r>
+        <w:t>tamamlanması</w:t>
+      </w:r>
+      <w:proofErr w:type="spellEnd"/>
+      <w:r>
+        <w:t>.</w:t>
       </w:r>
     </w:p>
     <w:p>
@@ -846,7 +1374,31 @@
       </w:r>
       <w:r>
         <w:br/>
-        <w:t xml:space="preserve">Birçok Pomodoro uygulaması yalnızca yerleşik sesler veya basit arayüzler sunarken, Ygg; müzik </w:t>
+        <w:t xml:space="preserve">Birçok Pomodoro uygulaması yalnızca yerleşik sesler veya basit arayüzler </w:t>
+      </w:r>
+      <w:proofErr w:type="spellStart"/>
+      <w:r>
+        <w:t>sunarken</w:t>
+      </w:r>
+      <w:proofErr w:type="spellEnd"/>
+      <w:r>
+        <w:t xml:space="preserve">, </w:t>
+      </w:r>
+      <w:proofErr w:type="spellStart"/>
+      <w:r>
+        <w:t>Ygg</w:t>
+      </w:r>
+      <w:proofErr w:type="spellEnd"/>
+      <w:r>
+        <w:t xml:space="preserve">; </w:t>
+      </w:r>
+      <w:proofErr w:type="spellStart"/>
+      <w:r>
+        <w:t>müzik</w:t>
+      </w:r>
+      <w:proofErr w:type="spellEnd"/>
+      <w:r>
+        <w:t xml:space="preserve"> </w:t>
       </w:r>
       <w:proofErr w:type="spellStart"/>
       <w:r>
@@ -1203,7 +1755,31 @@
       </w:r>
       <w:r>
         <w:br/>
-        <w:t xml:space="preserve">Entegrasyon modülleri, esnek, modüler ve ölçeklenebilir olacak şekilde geliştirilecek; düzenli testler, kod incelemeleri ve bakım çalışmaları ile </w:t>
+        <w:t xml:space="preserve">Entegrasyon modülleri, esnek, modüler ve ölçeklenebilir olacak şekilde geliştirilecek; düzenli testler, kod incelemeleri ve </w:t>
+      </w:r>
+      <w:proofErr w:type="spellStart"/>
+      <w:r>
+        <w:t>bakım</w:t>
+      </w:r>
+      <w:proofErr w:type="spellEnd"/>
+      <w:r>
+        <w:t xml:space="preserve"> </w:t>
+      </w:r>
+      <w:proofErr w:type="spellStart"/>
+      <w:r>
+        <w:t>çalışmaları</w:t>
+      </w:r>
+      <w:proofErr w:type="spellEnd"/>
+      <w:r>
+        <w:t xml:space="preserve"> </w:t>
+      </w:r>
+      <w:proofErr w:type="spellStart"/>
+      <w:r>
+        <w:t>ile</w:t>
+      </w:r>
+      <w:proofErr w:type="spellEnd"/>
+      <w:r>
+        <w:t xml:space="preserve"> </w:t>
       </w:r>
       <w:proofErr w:type="spellStart"/>
       <w:r>

</xml_diff>